<commit_message>
Bilder von Starlab hinzugefügt
</commit_message>
<xml_diff>
--- a/lab2/Anleitungen/Netzwerkanalyzer.docx
+++ b/lab2/Anleitungen/Netzwerkanalyzer.docx
@@ -46,6 +46,10 @@
         </w:rPr>
       </w:pPr>
       <w:r>
+        <w:rPr>
+          <w:noProof/>
+          <w:lang w:eastAsia="en-GB"/>
+        </w:rPr>
         <w:drawing>
           <wp:inline distT="0" distB="0" distL="0" distR="0" wp14:anchorId="28128B47" wp14:editId="03CAC599">
             <wp:extent cx="5760720" cy="3101340"/>
@@ -310,17 +314,188 @@
     </w:p>
     <w:p>
       <w:pPr>
-        <w:rPr>
-          <w:lang w:val="de-CH"/>
-        </w:rPr>
-      </w:pPr>
-    </w:p>
-    <w:p>
-      <w:pPr>
-        <w:rPr>
-          <w:lang w:val="de-CH"/>
-        </w:rPr>
-      </w:pPr>
+        <w:tabs>
+          <w:tab w:val="left" w:pos="2268"/>
+        </w:tabs>
+        <w:rPr>
+          <w:lang w:val="de-CH"/>
+        </w:rPr>
+      </w:pPr>
+      <w:r>
+        <w:rPr>
+          <w:lang w:val="de-CH"/>
+        </w:rPr>
+        <w:t xml:space="preserve">Falls das Messstück nicht sogleich nach dem Stecker beginnt, muss die Messebene eingestellt werden. </w:t>
+      </w:r>
+    </w:p>
+    <w:p>
+      <w:pPr>
+        <w:tabs>
+          <w:tab w:val="left" w:pos="2268"/>
+        </w:tabs>
+        <w:rPr>
+          <w:lang w:val="de-CH"/>
+        </w:rPr>
+      </w:pPr>
+      <w:r>
+        <w:rPr>
+          <w:lang w:val="de-CH"/>
+        </w:rPr>
+        <w:lastRenderedPageBreak/>
+        <w:t>via CAL -&gt; Portextension</w:t>
+      </w:r>
+    </w:p>
+    <w:p>
+      <w:pPr>
+        <w:tabs>
+          <w:tab w:val="left" w:pos="2268"/>
+        </w:tabs>
+        <w:rPr>
+          <w:lang w:val="de-CH"/>
+        </w:rPr>
+      </w:pPr>
+      <w:r>
+        <w:rPr>
+          <w:lang w:val="de-CH"/>
+        </w:rPr>
+        <w:t xml:space="preserve">-&gt; mechanische Länge </w:t>
+      </w:r>
+    </w:p>
+    <w:p>
+      <w:pPr>
+        <w:tabs>
+          <w:tab w:val="left" w:pos="2268"/>
+        </w:tabs>
+        <w:rPr>
+          <w:lang w:val="de-CH"/>
+        </w:rPr>
+      </w:pPr>
+      <w:r>
+        <w:rPr>
+          <w:lang w:val="de-CH"/>
+        </w:rPr>
+        <w:t xml:space="preserve">1. </w:t>
+      </w:r>
+      <w:proofErr w:type="spellStart"/>
+      <w:r>
+        <w:rPr>
+          <w:lang w:val="de-CH"/>
+        </w:rPr>
+        <w:t>Velocity</w:t>
+      </w:r>
+      <w:proofErr w:type="spellEnd"/>
+      <w:r>
+        <w:rPr>
+          <w:lang w:val="de-CH"/>
+        </w:rPr>
+        <w:t xml:space="preserve"> = 0.71 (Einfluss des Kabels)</w:t>
+      </w:r>
+    </w:p>
+    <w:p>
+      <w:pPr>
+        <w:tabs>
+          <w:tab w:val="left" w:pos="2268"/>
+        </w:tabs>
+        <w:rPr>
+          <w:lang w:val="de-CH"/>
+        </w:rPr>
+      </w:pPr>
+      <w:r>
+        <w:rPr>
+          <w:lang w:val="de-CH"/>
+        </w:rPr>
+        <w:t>2. Länge, z.B. 90 mm</w:t>
+      </w:r>
+    </w:p>
+    <w:p>
+      <w:pPr>
+        <w:rPr>
+          <w:lang w:val="de-CH"/>
+        </w:rPr>
+      </w:pPr>
+    </w:p>
+    <w:p>
+      <w:pPr>
+        <w:rPr>
+          <w:lang w:val="de-CH"/>
+        </w:rPr>
+      </w:pPr>
+    </w:p>
+    <w:p>
+      <w:pPr>
+        <w:rPr>
+          <w:lang w:val="de-CH"/>
+        </w:rPr>
+      </w:pPr>
+      <w:r>
+        <w:rPr>
+          <w:lang w:val="de-CH"/>
+        </w:rPr>
+        <w:t>Anzeige im Bildschirm während dem Messen:</w:t>
+      </w:r>
+    </w:p>
+    <w:p>
+      <w:pPr>
+        <w:rPr>
+          <w:lang w:val="de-CH"/>
+        </w:rPr>
+      </w:pPr>
+      <w:r>
+        <w:rPr>
+          <w:lang w:val="de-CH"/>
+        </w:rPr>
+        <w:t>CAL = Kalibriert</w:t>
+      </w:r>
+    </w:p>
+    <w:p>
+      <w:pPr>
+        <w:rPr>
+          <w:lang w:val="de-CH"/>
+        </w:rPr>
+      </w:pPr>
+      <w:proofErr w:type="spellStart"/>
+      <w:r>
+        <w:rPr>
+          <w:lang w:val="de-CH"/>
+        </w:rPr>
+        <w:t>int</w:t>
+      </w:r>
+      <w:proofErr w:type="spellEnd"/>
+      <w:r>
+        <w:rPr>
+          <w:lang w:val="de-CH"/>
+        </w:rPr>
+        <w:t xml:space="preserve"> = ?</w:t>
+      </w:r>
+    </w:p>
+    <w:p>
+      <w:pPr>
+        <w:rPr>
+          <w:lang w:val="de-CH"/>
+        </w:rPr>
+      </w:pPr>
+      <w:r>
+        <w:rPr>
+          <w:lang w:val="de-CH"/>
+        </w:rPr>
+        <w:t>Offs = Es wurde ein Offset definiert (verschobene Messebene)</w:t>
+      </w:r>
+    </w:p>
+    <w:p>
+      <w:pPr>
+        <w:rPr>
+          <w:lang w:val="de-CH"/>
+        </w:rPr>
+      </w:pPr>
+    </w:p>
+    <w:p>
+      <w:pPr>
+        <w:rPr>
+          <w:lang w:val="de-CH"/>
+        </w:rPr>
+      </w:pPr>
+      <w:bookmarkStart w:id="0" w:name="_GoBack"/>
+      <w:bookmarkEnd w:id="0"/>
     </w:p>
     <w:p>
       <w:pPr>
@@ -336,7 +511,6 @@
           <w:color w:val="0000FF"/>
           <w:lang w:val="de-CH"/>
         </w:rPr>
-        <w:lastRenderedPageBreak/>
         <w:t>Wichtigste Tasten:</w:t>
       </w:r>
     </w:p>
@@ -708,8 +882,6 @@
           <w:lang w:val="de-CH"/>
         </w:rPr>
       </w:pPr>
-      <w:bookmarkStart w:id="0" w:name="_GoBack"/>
-      <w:bookmarkEnd w:id="0"/>
     </w:p>
     <w:p>
       <w:pPr>
@@ -787,6 +959,7 @@
         <w:rPr>
           <w:lang w:val="de-CH"/>
         </w:rPr>
+        <w:lastRenderedPageBreak/>
         <w:t>MENU</w:t>
       </w:r>
       <w:r>
@@ -823,84 +996,6 @@
           <w:lang w:val="de-CH"/>
         </w:rPr>
       </w:pPr>
-    </w:p>
-    <w:p>
-      <w:pPr>
-        <w:tabs>
-          <w:tab w:val="left" w:pos="2268"/>
-        </w:tabs>
-        <w:rPr>
-          <w:lang w:val="de-CH"/>
-        </w:rPr>
-      </w:pPr>
-      <w:r>
-        <w:rPr>
-          <w:lang w:val="de-CH"/>
-        </w:rPr>
-        <w:t xml:space="preserve">Falls das Messstück nicht sogleich nach dem Stecker beginnt, muss die Messebene eingestellt werden. </w:t>
-      </w:r>
-    </w:p>
-    <w:p>
-      <w:pPr>
-        <w:tabs>
-          <w:tab w:val="left" w:pos="2268"/>
-        </w:tabs>
-        <w:rPr>
-          <w:lang w:val="de-CH"/>
-        </w:rPr>
-      </w:pPr>
-      <w:r>
-        <w:rPr>
-          <w:lang w:val="de-CH"/>
-        </w:rPr>
-        <w:t xml:space="preserve">-&gt; mechanische Länge </w:t>
-      </w:r>
-    </w:p>
-    <w:p>
-      <w:pPr>
-        <w:tabs>
-          <w:tab w:val="left" w:pos="2268"/>
-        </w:tabs>
-        <w:rPr>
-          <w:lang w:val="de-CH"/>
-        </w:rPr>
-      </w:pPr>
-      <w:r>
-        <w:rPr>
-          <w:lang w:val="de-CH"/>
-        </w:rPr>
-        <w:t xml:space="preserve">1. </w:t>
-      </w:r>
-      <w:proofErr w:type="spellStart"/>
-      <w:r>
-        <w:rPr>
-          <w:lang w:val="de-CH"/>
-        </w:rPr>
-        <w:t>Velocity</w:t>
-      </w:r>
-      <w:proofErr w:type="spellEnd"/>
-      <w:r>
-        <w:rPr>
-          <w:lang w:val="de-CH"/>
-        </w:rPr>
-        <w:t xml:space="preserve"> = 0.71 (Einfluss des Kabels)</w:t>
-      </w:r>
-    </w:p>
-    <w:p>
-      <w:pPr>
-        <w:tabs>
-          <w:tab w:val="left" w:pos="2268"/>
-        </w:tabs>
-        <w:rPr>
-          <w:lang w:val="de-CH"/>
-        </w:rPr>
-      </w:pPr>
-      <w:r>
-        <w:rPr>
-          <w:lang w:val="de-CH"/>
-        </w:rPr>
-        <w:t>2. Länge, z.B. 90 mm</w:t>
-      </w:r>
     </w:p>
     <w:sectPr>
       <w:pgSz w:w="11906" w:h="16838"/>
@@ -1312,6 +1407,7 @@
   <w:style w:type="character" w:default="1" w:styleId="Absatz-Standardschriftart">
     <w:name w:val="Default Paragraph Font"/>
     <w:uiPriority w:val="1"/>
+    <w:semiHidden/>
     <w:unhideWhenUsed/>
   </w:style>
   <w:style w:type="table" w:default="1" w:styleId="NormaleTabelle">

</xml_diff>